<commit_message>
Adicionando o link do video
</commit_message>
<xml_diff>
--- a/2TDSPB_DEVOPS_Documentacao_Sprint2.docx
+++ b/2TDSPB_DEVOPS_Documentacao_Sprint2.docx
@@ -1,6 +1,6 @@
 
 <file path=word/document.xml><?xml version="1.0" encoding="utf-8"?>
-<w:document xmlns:wpc="http://schemas.microsoft.com/office/word/2010/wordprocessingCanvas" xmlns:cx="http://schemas.microsoft.com/office/drawing/2014/chartex" xmlns:cx1="http://schemas.microsoft.com/office/drawing/2015/9/8/chartex" xmlns:cx2="http://schemas.microsoft.com/office/drawing/2015/10/21/chartex" xmlns:cx3="http://schemas.microsoft.com/office/drawing/2016/5/9/chartex" xmlns:cx4="http://schemas.microsoft.com/office/drawing/2016/5/10/chartex" xmlns:cx5="http://schemas.microsoft.com/office/drawing/2016/5/11/chartex" xmlns:cx6="http://schemas.microsoft.com/office/drawing/2016/5/12/chartex" xmlns:cx7="http://schemas.microsoft.com/office/drawing/2016/5/13/chartex" xmlns:cx8="http://schemas.microsoft.com/office/drawing/2016/5/14/chartex" xmlns:mc="http://schemas.openxmlformats.org/markup-compatibility/2006" xmlns:aink="http://schemas.microsoft.com/office/drawing/2016/ink" xmlns:am3d="http://schemas.microsoft.com/office/drawing/2017/model3d" xmlns:o="urn:schemas-microsoft-com:office:office" xmlns:r="http://schemas.openxmlformats.org/officeDocument/2006/relationships" xmlns:m="http://schemas.openxmlformats.org/officeDocument/2006/math" xmlns:v="urn:schemas-microsoft-com:vml" xmlns:wp14="http://schemas.microsoft.com/office/word/2010/wordprocessingDrawing" xmlns:wp="http://schemas.openxmlformats.org/drawingml/2006/wordprocessingDrawing" xmlns:w10="urn:schemas-microsoft-com:office:word" xmlns:w="http://schemas.openxmlformats.org/wordprocessingml/2006/main" xmlns:w14="http://schemas.microsoft.com/office/word/2010/wordml" xmlns:w15="http://schemas.microsoft.com/office/word/2012/wordml" xmlns:w16cex="http://schemas.microsoft.com/office/word/2018/wordml/cex" xmlns:w16cid="http://schemas.microsoft.com/office/word/2016/wordml/cid" xmlns:w16="http://schemas.microsoft.com/office/word/2018/wordml" xmlns:w16sdtdh="http://schemas.microsoft.com/office/word/2020/wordml/sdtdatahash" xmlns:w16se="http://schemas.microsoft.com/office/word/2015/wordml/symex" xmlns:wpg="http://schemas.microsoft.com/office/word/2010/wordprocessingGroup" xmlns:wpi="http://schemas.microsoft.com/office/word/2010/wordprocessingInk" xmlns:wne="http://schemas.microsoft.com/office/word/2006/wordml" xmlns:wps="http://schemas.microsoft.com/office/word/2010/wordprocessingShape" mc:Ignorable="w14 w15 w16se w16cid w16 w16cex w16sdtdh wp14">
+<w:document xmlns:wpc="http://schemas.microsoft.com/office/word/2010/wordprocessingCanvas" xmlns:cx="http://schemas.microsoft.com/office/drawing/2014/chartex" xmlns:cx1="http://schemas.microsoft.com/office/drawing/2015/9/8/chartex" xmlns:cx2="http://schemas.microsoft.com/office/drawing/2015/10/21/chartex" xmlns:cx3="http://schemas.microsoft.com/office/drawing/2016/5/9/chartex" xmlns:cx4="http://schemas.microsoft.com/office/drawing/2016/5/10/chartex" xmlns:cx5="http://schemas.microsoft.com/office/drawing/2016/5/11/chartex" xmlns:cx6="http://schemas.microsoft.com/office/drawing/2016/5/12/chartex" xmlns:cx7="http://schemas.microsoft.com/office/drawing/2016/5/13/chartex" xmlns:cx8="http://schemas.microsoft.com/office/drawing/2016/5/14/chartex" xmlns:mc="http://schemas.openxmlformats.org/markup-compatibility/2006" xmlns:aink="http://schemas.microsoft.com/office/drawing/2016/ink" xmlns:am3d="http://schemas.microsoft.com/office/drawing/2017/model3d" xmlns:o="urn:schemas-microsoft-com:office:office" xmlns:oel="http://schemas.microsoft.com/office/2019/extlst" xmlns:r="http://schemas.openxmlformats.org/officeDocument/2006/relationships" xmlns:m="http://schemas.openxmlformats.org/officeDocument/2006/math" xmlns:v="urn:schemas-microsoft-com:vml" xmlns:wp14="http://schemas.microsoft.com/office/word/2010/wordprocessingDrawing" xmlns:wp="http://schemas.openxmlformats.org/drawingml/2006/wordprocessingDrawing" xmlns:w10="urn:schemas-microsoft-com:office:word" xmlns:w="http://schemas.openxmlformats.org/wordprocessingml/2006/main" xmlns:w14="http://schemas.microsoft.com/office/word/2010/wordml" xmlns:w15="http://schemas.microsoft.com/office/word/2012/wordml" xmlns:w16cex="http://schemas.microsoft.com/office/word/2018/wordml/cex" xmlns:w16cid="http://schemas.microsoft.com/office/word/2016/wordml/cid" xmlns:w16="http://schemas.microsoft.com/office/word/2018/wordml" xmlns:w16du="http://schemas.microsoft.com/office/word/2023/wordml/word16du" xmlns:w16sdtdh="http://schemas.microsoft.com/office/word/2020/wordml/sdtdatahash" xmlns:w16se="http://schemas.microsoft.com/office/word/2015/wordml/symex" xmlns:wpg="http://schemas.microsoft.com/office/word/2010/wordprocessingGroup" xmlns:wpi="http://schemas.microsoft.com/office/word/2010/wordprocessingInk" xmlns:wne="http://schemas.microsoft.com/office/word/2006/wordml" xmlns:wps="http://schemas.microsoft.com/office/word/2010/wordprocessingShape" mc:Ignorable="w14 w15 w16se w16cid w16 w16cex w16sdtdh w16du wp14">
   <w:body>
     <w:p>
       <w:pPr>
@@ -188,21 +188,16 @@
         <w:spacing w:after="117" w:line="259" w:lineRule="auto"/>
         <w:ind w:left="10" w:right="24" w:hanging="10"/>
         <w:jc w:val="center"/>
-        <w:rPr>
-          <w:lang w:val="en-US"/>
-        </w:rPr>
-      </w:pPr>
-      <w:r>
-        <w:rPr>
-          <w:b/>
-          <w:lang w:val="en-US"/>
+      </w:pPr>
+      <w:r>
+        <w:rPr>
+          <w:b/>
         </w:rPr>
         <w:t xml:space="preserve">William Kenzo Hayashi </w:t>
       </w:r>
       <w:r>
         <w:rPr>
           <w:b/>
-          <w:lang w:val="en-US"/>
         </w:rPr>
         <w:t>RM:</w:t>
       </w:r>
@@ -212,7 +207,6 @@
       <w:r>
         <w:rPr>
           <w:b/>
-          <w:lang w:val="en-US"/>
         </w:rPr>
         <w:t>552659</w:t>
       </w:r>
@@ -222,14 +216,10 @@
         <w:spacing w:after="118" w:line="259" w:lineRule="auto"/>
         <w:ind w:left="49" w:firstLine="0"/>
         <w:jc w:val="center"/>
-        <w:rPr>
-          <w:lang w:val="en-US"/>
-        </w:rPr>
-      </w:pPr>
-      <w:r>
-        <w:rPr>
-          <w:b/>
-          <w:lang w:val="en-US"/>
+      </w:pPr>
+      <w:r>
+        <w:rPr>
+          <w:b/>
         </w:rPr>
         <w:t xml:space="preserve"> </w:t>
       </w:r>
@@ -239,14 +229,10 @@
         <w:spacing w:after="114" w:line="259" w:lineRule="auto"/>
         <w:ind w:left="49" w:firstLine="0"/>
         <w:jc w:val="center"/>
-        <w:rPr>
-          <w:lang w:val="en-US"/>
-        </w:rPr>
-      </w:pPr>
-      <w:r>
-        <w:rPr>
-          <w:b/>
-          <w:lang w:val="en-US"/>
+      </w:pPr>
+      <w:r>
+        <w:rPr>
+          <w:b/>
         </w:rPr>
         <w:t xml:space="preserve"> </w:t>
       </w:r>
@@ -256,14 +242,8 @@
         <w:spacing w:after="118" w:line="259" w:lineRule="auto"/>
         <w:ind w:left="0" w:firstLine="0"/>
         <w:jc w:val="left"/>
-        <w:rPr>
-          <w:lang w:val="en-US"/>
-        </w:rPr>
-      </w:pPr>
-      <w:r>
-        <w:rPr>
-          <w:lang w:val="en-US"/>
-        </w:rPr>
+      </w:pPr>
+      <w:r>
         <w:t xml:space="preserve"> </w:t>
       </w:r>
     </w:p>
@@ -272,14 +252,8 @@
         <w:spacing w:after="114" w:line="259" w:lineRule="auto"/>
         <w:ind w:left="0" w:firstLine="0"/>
         <w:jc w:val="left"/>
-        <w:rPr>
-          <w:lang w:val="en-US"/>
-        </w:rPr>
-      </w:pPr>
-      <w:r>
-        <w:rPr>
-          <w:lang w:val="en-US"/>
-        </w:rPr>
+      </w:pPr>
+      <w:r>
         <w:t xml:space="preserve"> </w:t>
       </w:r>
     </w:p>
@@ -288,14 +262,8 @@
         <w:spacing w:after="119" w:line="259" w:lineRule="auto"/>
         <w:ind w:left="0" w:firstLine="0"/>
         <w:jc w:val="left"/>
-        <w:rPr>
-          <w:lang w:val="en-US"/>
-        </w:rPr>
-      </w:pPr>
-      <w:r>
-        <w:rPr>
-          <w:lang w:val="en-US"/>
-        </w:rPr>
+      </w:pPr>
+      <w:r>
         <w:t xml:space="preserve"> </w:t>
       </w:r>
     </w:p>
@@ -304,14 +272,8 @@
         <w:spacing w:after="226" w:line="259" w:lineRule="auto"/>
         <w:ind w:left="0" w:firstLine="0"/>
         <w:jc w:val="left"/>
-        <w:rPr>
-          <w:lang w:val="en-US"/>
-        </w:rPr>
-      </w:pPr>
-      <w:r>
-        <w:rPr>
-          <w:lang w:val="en-US"/>
-        </w:rPr>
+      </w:pPr>
+      <w:r>
         <w:t xml:space="preserve"> </w:t>
       </w:r>
     </w:p>
@@ -320,14 +282,10 @@
         <w:spacing w:after="176" w:line="259" w:lineRule="auto"/>
         <w:ind w:left="0" w:firstLine="0"/>
         <w:jc w:val="left"/>
-        <w:rPr>
-          <w:lang w:val="en-US"/>
-        </w:rPr>
       </w:pPr>
       <w:r>
         <w:rPr>
           <w:sz w:val="36"/>
-          <w:lang w:val="en-US"/>
         </w:rPr>
         <w:t xml:space="preserve"> </w:t>
       </w:r>
@@ -391,14 +349,7 @@
           <w:b/>
           <w:sz w:val="30"/>
         </w:rPr>
-        <w:t xml:space="preserve"> </w:t>
-      </w:r>
-      <w:r>
-        <w:rPr>
-          <w:b/>
-          <w:sz w:val="30"/>
-        </w:rPr>
-        <w:t>Resolução de problemas de Redução de Sinistros</w:t>
+        <w:t xml:space="preserve"> Resolução de problemas de Redução de Sinistros</w:t>
       </w:r>
       <w:r>
         <w:rPr>
@@ -583,19 +534,11 @@
         </w:rPr>
         <w:t xml:space="preserve"> </w:t>
       </w:r>
-      <w:proofErr w:type="spellStart"/>
-      <w:r>
-        <w:rPr>
-          <w:b/>
-        </w:rPr>
-        <w:t>Hayashi</w:t>
-      </w:r>
-      <w:proofErr w:type="spellEnd"/>
-      <w:r>
-        <w:rPr>
-          <w:b/>
-        </w:rPr>
-        <w:t xml:space="preserve"> </w:t>
+      <w:r>
+        <w:rPr>
+          <w:b/>
+        </w:rPr>
+        <w:t xml:space="preserve">Hayashi </w:t>
       </w:r>
     </w:p>
     <w:p>
@@ -730,14 +673,7 @@
           <w:b/>
           <w:sz w:val="30"/>
         </w:rPr>
-        <w:t xml:space="preserve"> </w:t>
-      </w:r>
-      <w:r>
-        <w:rPr>
-          <w:b/>
-          <w:sz w:val="30"/>
-        </w:rPr>
-        <w:t>Resolução de problemas de Redução de Sinistros</w:t>
+        <w:t xml:space="preserve"> Resolução de problemas de Redução de Sinistros</w:t>
       </w:r>
       <w:r>
         <w:rPr>
@@ -919,7 +855,7 @@
     </w:p>
     <w:p>
       <w:pPr>
-        <w:pStyle w:val="Heading3"/>
+        <w:pStyle w:val="Ttulo3"/>
         <w:spacing w:after="0"/>
         <w:ind w:right="19"/>
       </w:pPr>
@@ -951,11 +887,10 @@
           <w:docPartGallery w:val="Table of Contents"/>
         </w:docPartObj>
       </w:sdtPr>
-      <w:sdtEndPr/>
       <w:sdtContent>
         <w:p>
           <w:pPr>
-            <w:pStyle w:val="TOC1"/>
+            <w:pStyle w:val="Sumrio1"/>
             <w:tabs>
               <w:tab w:val="right" w:leader="dot" w:pos="9082"/>
             </w:tabs>
@@ -1034,7 +969,7 @@
         </w:p>
         <w:p>
           <w:pPr>
-            <w:pStyle w:val="TOC2"/>
+            <w:pStyle w:val="Sumrio2"/>
             <w:tabs>
               <w:tab w:val="right" w:leader="dot" w:pos="9082"/>
             </w:tabs>
@@ -1104,7 +1039,7 @@
         </w:p>
         <w:p>
           <w:pPr>
-            <w:pStyle w:val="TOC2"/>
+            <w:pStyle w:val="Sumrio2"/>
             <w:tabs>
               <w:tab w:val="right" w:leader="dot" w:pos="9082"/>
             </w:tabs>
@@ -1227,7 +1162,7 @@
     </w:p>
     <w:p>
       <w:pPr>
-        <w:pStyle w:val="Heading1"/>
+        <w:pStyle w:val="Ttulo1"/>
         <w:spacing w:after="358"/>
         <w:ind w:right="22"/>
       </w:pPr>
@@ -1240,7 +1175,7 @@
     </w:p>
     <w:p>
       <w:pPr>
-        <w:pStyle w:val="Heading2"/>
+        <w:pStyle w:val="Ttulo2"/>
         <w:jc w:val="left"/>
         <w:rPr>
           <w:sz w:val="22"/>
@@ -1301,7 +1236,7 @@
     </w:p>
     <w:p>
       <w:pPr>
-        <w:pStyle w:val="Heading2"/>
+        <w:pStyle w:val="Ttulo2"/>
         <w:jc w:val="both"/>
         <w:rPr>
           <w:sz w:val="22"/>
@@ -1323,18 +1258,26 @@
         <w:ind w:left="0" w:firstLine="0"/>
         <w:jc w:val="left"/>
         <w:rPr>
+          <w:sz w:val="20"/>
+          <w:szCs w:val="18"/>
+        </w:rPr>
+      </w:pPr>
+      <w:hyperlink r:id="rId7" w:history="1"/>
+      <w:r>
+        <w:rPr>
           <w:sz w:val="22"/>
           <w:szCs w:val="20"/>
         </w:rPr>
-      </w:pPr>
-      <w:hyperlink r:id="rId7" w:history="1">
+        <w:t xml:space="preserve"> </w:t>
+      </w:r>
+      <w:hyperlink r:id="rId8" w:history="1">
         <w:r>
           <w:rPr>
             <w:rStyle w:val="Hyperlink"/>
             <w:sz w:val="22"/>
             <w:szCs w:val="20"/>
           </w:rPr>
-          <w:t>https://www.youtube.com/watch?v=NVvjItFuERI</w:t>
+          <w:t>https://www.youtube.com/watch?v=emLxTesj2Zw</w:t>
         </w:r>
       </w:hyperlink>
       <w:r>
@@ -1342,7 +1285,7 @@
           <w:sz w:val="22"/>
           <w:szCs w:val="20"/>
         </w:rPr>
-        <w:t xml:space="preserve"> (vídeo de teste)</w:t>
+        <w:t xml:space="preserve"> </w:t>
       </w:r>
     </w:p>
     <w:sectPr>
@@ -1355,7 +1298,7 @@
 </file>
 
 <file path=word/numbering.xml><?xml version="1.0" encoding="utf-8"?>
-<w:numbering xmlns:wpc="http://schemas.microsoft.com/office/word/2010/wordprocessingCanvas" xmlns:cx="http://schemas.microsoft.com/office/drawing/2014/chartex" xmlns:cx1="http://schemas.microsoft.com/office/drawing/2015/9/8/chartex" xmlns:cx2="http://schemas.microsoft.com/office/drawing/2015/10/21/chartex" xmlns:cx3="http://schemas.microsoft.com/office/drawing/2016/5/9/chartex" xmlns:cx4="http://schemas.microsoft.com/office/drawing/2016/5/10/chartex" xmlns:cx5="http://schemas.microsoft.com/office/drawing/2016/5/11/chartex" xmlns:cx6="http://schemas.microsoft.com/office/drawing/2016/5/12/chartex" xmlns:cx7="http://schemas.microsoft.com/office/drawing/2016/5/13/chartex" xmlns:cx8="http://schemas.microsoft.com/office/drawing/2016/5/14/chartex" xmlns:mc="http://schemas.openxmlformats.org/markup-compatibility/2006" xmlns:aink="http://schemas.microsoft.com/office/drawing/2016/ink" xmlns:am3d="http://schemas.microsoft.com/office/drawing/2017/model3d" xmlns:o="urn:schemas-microsoft-com:office:office" xmlns:r="http://schemas.openxmlformats.org/officeDocument/2006/relationships" xmlns:m="http://schemas.openxmlformats.org/officeDocument/2006/math" xmlns:v="urn:schemas-microsoft-com:vml" xmlns:wp14="http://schemas.microsoft.com/office/word/2010/wordprocessingDrawing" xmlns:wp="http://schemas.openxmlformats.org/drawingml/2006/wordprocessingDrawing" xmlns:w10="urn:schemas-microsoft-com:office:word" xmlns:w="http://schemas.openxmlformats.org/wordprocessingml/2006/main" xmlns:w14="http://schemas.microsoft.com/office/word/2010/wordml" xmlns:w15="http://schemas.microsoft.com/office/word/2012/wordml" xmlns:w16cex="http://schemas.microsoft.com/office/word/2018/wordml/cex" xmlns:w16cid="http://schemas.microsoft.com/office/word/2016/wordml/cid" xmlns:w16="http://schemas.microsoft.com/office/word/2018/wordml" xmlns:w16sdtdh="http://schemas.microsoft.com/office/word/2020/wordml/sdtdatahash" xmlns:w16se="http://schemas.microsoft.com/office/word/2015/wordml/symex" xmlns:wpg="http://schemas.microsoft.com/office/word/2010/wordprocessingGroup" xmlns:wpi="http://schemas.microsoft.com/office/word/2010/wordprocessingInk" xmlns:wne="http://schemas.microsoft.com/office/word/2006/wordml" xmlns:wps="http://schemas.microsoft.com/office/word/2010/wordprocessingShape" mc:Ignorable="w14 w15 w16se w16cid w16 w16cex w16sdtdh wp14">
+<w:numbering xmlns:wpc="http://schemas.microsoft.com/office/word/2010/wordprocessingCanvas" xmlns:cx="http://schemas.microsoft.com/office/drawing/2014/chartex" xmlns:cx1="http://schemas.microsoft.com/office/drawing/2015/9/8/chartex" xmlns:cx2="http://schemas.microsoft.com/office/drawing/2015/10/21/chartex" xmlns:cx3="http://schemas.microsoft.com/office/drawing/2016/5/9/chartex" xmlns:cx4="http://schemas.microsoft.com/office/drawing/2016/5/10/chartex" xmlns:cx5="http://schemas.microsoft.com/office/drawing/2016/5/11/chartex" xmlns:cx6="http://schemas.microsoft.com/office/drawing/2016/5/12/chartex" xmlns:cx7="http://schemas.microsoft.com/office/drawing/2016/5/13/chartex" xmlns:cx8="http://schemas.microsoft.com/office/drawing/2016/5/14/chartex" xmlns:mc="http://schemas.openxmlformats.org/markup-compatibility/2006" xmlns:aink="http://schemas.microsoft.com/office/drawing/2016/ink" xmlns:am3d="http://schemas.microsoft.com/office/drawing/2017/model3d" xmlns:o="urn:schemas-microsoft-com:office:office" xmlns:oel="http://schemas.microsoft.com/office/2019/extlst" xmlns:r="http://schemas.openxmlformats.org/officeDocument/2006/relationships" xmlns:m="http://schemas.openxmlformats.org/officeDocument/2006/math" xmlns:v="urn:schemas-microsoft-com:vml" xmlns:wp14="http://schemas.microsoft.com/office/word/2010/wordprocessingDrawing" xmlns:wp="http://schemas.openxmlformats.org/drawingml/2006/wordprocessingDrawing" xmlns:w10="urn:schemas-microsoft-com:office:word" xmlns:w="http://schemas.openxmlformats.org/wordprocessingml/2006/main" xmlns:w14="http://schemas.microsoft.com/office/word/2010/wordml" xmlns:w15="http://schemas.microsoft.com/office/word/2012/wordml" xmlns:w16cex="http://schemas.microsoft.com/office/word/2018/wordml/cex" xmlns:w16cid="http://schemas.microsoft.com/office/word/2016/wordml/cid" xmlns:w16="http://schemas.microsoft.com/office/word/2018/wordml" xmlns:w16du="http://schemas.microsoft.com/office/word/2023/wordml/word16du" xmlns:w16sdtdh="http://schemas.microsoft.com/office/word/2020/wordml/sdtdatahash" xmlns:w16se="http://schemas.microsoft.com/office/word/2015/wordml/symex" xmlns:wpg="http://schemas.microsoft.com/office/word/2010/wordprocessingGroup" xmlns:wpi="http://schemas.microsoft.com/office/word/2010/wordprocessingInk" xmlns:wne="http://schemas.microsoft.com/office/word/2006/wordml" xmlns:wps="http://schemas.microsoft.com/office/word/2010/wordprocessingShape" mc:Ignorable="w14 w15 w16se w16cid w16 w16cex w16sdtdh w16du wp14">
   <w:abstractNum w:abstractNumId="0" w15:restartNumberingAfterBreak="0">
     <w:nsid w:val="2BCA2C02"/>
     <w:multiLevelType w:val="hybridMultilevel"/>
@@ -2416,26 +2359,26 @@
       </w:rPr>
     </w:lvl>
   </w:abstractNum>
-  <w:num w:numId="1">
+  <w:num w:numId="1" w16cid:durableId="442313359">
     <w:abstractNumId w:val="0"/>
   </w:num>
-  <w:num w:numId="2">
+  <w:num w:numId="2" w16cid:durableId="595211479">
     <w:abstractNumId w:val="1"/>
   </w:num>
-  <w:num w:numId="3">
+  <w:num w:numId="3" w16cid:durableId="1802190332">
     <w:abstractNumId w:val="2"/>
   </w:num>
-  <w:num w:numId="4">
+  <w:num w:numId="4" w16cid:durableId="361252501">
     <w:abstractNumId w:val="3"/>
   </w:num>
-  <w:num w:numId="5">
+  <w:num w:numId="5" w16cid:durableId="721831335">
     <w:abstractNumId w:val="4"/>
   </w:num>
 </w:numbering>
 </file>
 
 <file path=word/styles.xml><?xml version="1.0" encoding="utf-8"?>
-<w:styles xmlns:mc="http://schemas.openxmlformats.org/markup-compatibility/2006" xmlns:r="http://schemas.openxmlformats.org/officeDocument/2006/relationships" xmlns:w="http://schemas.openxmlformats.org/wordprocessingml/2006/main" xmlns:w14="http://schemas.microsoft.com/office/word/2010/wordml" xmlns:w15="http://schemas.microsoft.com/office/word/2012/wordml" xmlns:w16cex="http://schemas.microsoft.com/office/word/2018/wordml/cex" xmlns:w16cid="http://schemas.microsoft.com/office/word/2016/wordml/cid" xmlns:w16="http://schemas.microsoft.com/office/word/2018/wordml" xmlns:w16sdtdh="http://schemas.microsoft.com/office/word/2020/wordml/sdtdatahash" xmlns:w16se="http://schemas.microsoft.com/office/word/2015/wordml/symex" mc:Ignorable="w14 w15 w16se w16cid w16 w16cex w16sdtdh">
+<w:styles xmlns:mc="http://schemas.openxmlformats.org/markup-compatibility/2006" xmlns:r="http://schemas.openxmlformats.org/officeDocument/2006/relationships" xmlns:w="http://schemas.openxmlformats.org/wordprocessingml/2006/main" xmlns:w14="http://schemas.microsoft.com/office/word/2010/wordml" xmlns:w15="http://schemas.microsoft.com/office/word/2012/wordml" xmlns:w16cex="http://schemas.microsoft.com/office/word/2018/wordml/cex" xmlns:w16cid="http://schemas.microsoft.com/office/word/2016/wordml/cid" xmlns:w16="http://schemas.microsoft.com/office/word/2018/wordml" xmlns:w16du="http://schemas.microsoft.com/office/word/2023/wordml/word16du" xmlns:w16sdtdh="http://schemas.microsoft.com/office/word/2020/wordml/sdtdatahash" xmlns:w16se="http://schemas.microsoft.com/office/word/2015/wordml/symex" mc:Ignorable="w14 w15 w16se w16cid w16 w16cex w16sdtdh w16du">
   <w:docDefaults>
     <w:rPrDefault>
       <w:rPr>
@@ -2843,10 +2786,10 @@
       <w:sz w:val="24"/>
     </w:rPr>
   </w:style>
-  <w:style w:type="paragraph" w:styleId="Heading1">
+  <w:style w:type="paragraph" w:styleId="Ttulo1">
     <w:name w:val="heading 1"/>
     <w:next w:val="Normal"/>
-    <w:link w:val="Heading1Char"/>
+    <w:link w:val="Ttulo1Char"/>
     <w:uiPriority w:val="9"/>
     <w:qFormat/>
     <w:pPr>
@@ -2864,10 +2807,10 @@
       <w:sz w:val="24"/>
     </w:rPr>
   </w:style>
-  <w:style w:type="paragraph" w:styleId="Heading2">
+  <w:style w:type="paragraph" w:styleId="Ttulo2">
     <w:name w:val="heading 2"/>
     <w:next w:val="Normal"/>
-    <w:link w:val="Heading2Char"/>
+    <w:link w:val="Ttulo2Char"/>
     <w:uiPriority w:val="9"/>
     <w:unhideWhenUsed/>
     <w:qFormat/>
@@ -2886,10 +2829,10 @@
       <w:sz w:val="24"/>
     </w:rPr>
   </w:style>
-  <w:style w:type="paragraph" w:styleId="Heading3">
+  <w:style w:type="paragraph" w:styleId="Ttulo3">
     <w:name w:val="heading 3"/>
     <w:next w:val="Normal"/>
-    <w:link w:val="Heading3Char"/>
+    <w:link w:val="Ttulo3Char"/>
     <w:uiPriority w:val="9"/>
     <w:unhideWhenUsed/>
     <w:qFormat/>
@@ -2908,12 +2851,12 @@
       <w:sz w:val="24"/>
     </w:rPr>
   </w:style>
-  <w:style w:type="character" w:default="1" w:styleId="DefaultParagraphFont">
+  <w:style w:type="character" w:default="1" w:styleId="Fontepargpadro">
     <w:name w:val="Default Paragraph Font"/>
     <w:uiPriority w:val="1"/>
     <w:unhideWhenUsed/>
   </w:style>
-  <w:style w:type="table" w:default="1" w:styleId="TableNormal">
+  <w:style w:type="table" w:default="1" w:styleId="Tabelanormal">
     <w:name w:val="Normal Table"/>
     <w:uiPriority w:val="99"/>
     <w:semiHidden/>
@@ -2928,15 +2871,15 @@
       </w:tblCellMar>
     </w:tblPr>
   </w:style>
-  <w:style w:type="numbering" w:default="1" w:styleId="NoList">
+  <w:style w:type="numbering" w:default="1" w:styleId="Semlista">
     <w:name w:val="No List"/>
     <w:uiPriority w:val="99"/>
     <w:semiHidden/>
     <w:unhideWhenUsed/>
   </w:style>
-  <w:style w:type="character" w:customStyle="1" w:styleId="Heading3Char">
-    <w:name w:val="Heading 3 Char"/>
-    <w:link w:val="Heading3"/>
+  <w:style w:type="character" w:customStyle="1" w:styleId="Ttulo3Char">
+    <w:name w:val="Título 3 Char"/>
+    <w:link w:val="Ttulo3"/>
     <w:rPr>
       <w:rFonts w:ascii="Arial" w:eastAsia="Arial" w:hAnsi="Arial" w:cs="Arial"/>
       <w:b/>
@@ -2944,9 +2887,9 @@
       <w:sz w:val="24"/>
     </w:rPr>
   </w:style>
-  <w:style w:type="character" w:customStyle="1" w:styleId="Heading1Char">
-    <w:name w:val="Heading 1 Char"/>
-    <w:link w:val="Heading1"/>
+  <w:style w:type="character" w:customStyle="1" w:styleId="Ttulo1Char">
+    <w:name w:val="Título 1 Char"/>
+    <w:link w:val="Ttulo1"/>
     <w:rPr>
       <w:rFonts w:ascii="Arial" w:eastAsia="Arial" w:hAnsi="Arial" w:cs="Arial"/>
       <w:b/>
@@ -2954,9 +2897,9 @@
       <w:sz w:val="24"/>
     </w:rPr>
   </w:style>
-  <w:style w:type="character" w:customStyle="1" w:styleId="Heading2Char">
-    <w:name w:val="Heading 2 Char"/>
-    <w:link w:val="Heading2"/>
+  <w:style w:type="character" w:customStyle="1" w:styleId="Ttulo2Char">
+    <w:name w:val="Título 2 Char"/>
+    <w:link w:val="Ttulo2"/>
     <w:uiPriority w:val="9"/>
     <w:rPr>
       <w:rFonts w:ascii="Arial" w:eastAsia="Arial" w:hAnsi="Arial" w:cs="Arial"/>
@@ -2965,7 +2908,7 @@
       <w:sz w:val="24"/>
     </w:rPr>
   </w:style>
-  <w:style w:type="paragraph" w:styleId="TOC1">
+  <w:style w:type="paragraph" w:styleId="Sumrio1">
     <w:name w:val="toc 1"/>
     <w:hidden/>
     <w:uiPriority w:val="39"/>
@@ -2979,7 +2922,7 @@
       <w:color w:val="000000"/>
     </w:rPr>
   </w:style>
-  <w:style w:type="paragraph" w:styleId="TOC2">
+  <w:style w:type="paragraph" w:styleId="Sumrio2">
     <w:name w:val="toc 2"/>
     <w:hidden/>
     <w:uiPriority w:val="39"/>
@@ -2995,7 +2938,7 @@
   </w:style>
   <w:style w:type="character" w:styleId="Hyperlink">
     <w:name w:val="Hyperlink"/>
-    <w:basedOn w:val="DefaultParagraphFont"/>
+    <w:basedOn w:val="Fontepargpadro"/>
     <w:uiPriority w:val="99"/>
     <w:unhideWhenUsed/>
     <w:rsid w:val="00E47B38"/>
@@ -3004,7 +2947,7 @@
       <w:u w:val="single"/>
     </w:rPr>
   </w:style>
-  <w:style w:type="paragraph" w:styleId="NoSpacing">
+  <w:style w:type="paragraph" w:styleId="SemEspaamento">
     <w:name w:val="No Spacing"/>
     <w:uiPriority w:val="1"/>
     <w:qFormat/>
@@ -3020,9 +2963,9 @@
       <w:sz w:val="24"/>
     </w:rPr>
   </w:style>
-  <w:style w:type="character" w:styleId="UnresolvedMention">
+  <w:style w:type="character" w:styleId="MenoPendente">
     <w:name w:val="Unresolved Mention"/>
-    <w:basedOn w:val="DefaultParagraphFont"/>
+    <w:basedOn w:val="Fontepargpadro"/>
     <w:uiPriority w:val="99"/>
     <w:semiHidden/>
     <w:unhideWhenUsed/>
@@ -3030,6 +2973,18 @@
     <w:rPr>
       <w:color w:val="605E5C"/>
       <w:shd w:val="clear" w:color="auto" w:fill="E1DFDD"/>
+    </w:rPr>
+  </w:style>
+  <w:style w:type="character" w:styleId="HiperlinkVisitado">
+    <w:name w:val="FollowedHyperlink"/>
+    <w:basedOn w:val="Fontepargpadro"/>
+    <w:uiPriority w:val="99"/>
+    <w:semiHidden/>
+    <w:unhideWhenUsed/>
+    <w:rsid w:val="00275229"/>
+    <w:rPr>
+      <w:color w:val="954F72" w:themeColor="followedHyperlink"/>
+      <w:u w:val="single"/>
     </w:rPr>
   </w:style>
 </w:styles>

</xml_diff>